<commit_message>
technische en functionele test gemaakt.
</commit_message>
<xml_diff>
--- a/Documentatie/Kerntaak-2/2.5.11_Uitgevoerde-test-en-documentatie-van-de resultaten-van-de-test/2017-03-06_Uitgevoerde-test-en-documentatie-van-de resultaten-van-de-test_V0.1.docx
+++ b/Documentatie/Kerntaak-2/2.5.11_Uitgevoerde-test-en-documentatie-van-de resultaten-van-de-test/2017-03-06_Uitgevoerde-test-en-documentatie-van-de resultaten-van-de-test_V0.1.docx
@@ -126,7 +126,7 @@
                   </wp:anchor>
                 </w:drawing>
               </mc:Choice>
-              <mc:Fallback xmlns:w16se="http://schemas.microsoft.com/office/word/2015/wordml/symex" xmlns:cx2="http://schemas.microsoft.com/office/drawing/2015/10/21/chartex" xmlns:cx1="http://schemas.microsoft.com/office/drawing/2015/9/8/chartex" xmlns:cx="http://schemas.microsoft.com/office/drawing/2014/chartex">
+              <mc:Fallback xmlns:cx="http://schemas.microsoft.com/office/drawing/2014/chartex" xmlns:cx1="http://schemas.microsoft.com/office/drawing/2015/9/8/chartex" xmlns:cx2="http://schemas.microsoft.com/office/drawing/2015/10/21/chartex" xmlns:w16se="http://schemas.microsoft.com/office/word/2015/wordml/symex">
                 <w:pict>
                   <v:shapetype w14:anchorId="26FBEB6E" id="_x0000_t202" coordsize="21600,21600" o:spt="202" path="m,l,21600r21600,l21600,xe">
                     <v:stroke joinstyle="miter"/>
@@ -370,7 +370,7 @@
                   </wp:anchor>
                 </w:drawing>
               </mc:Choice>
-              <mc:Fallback xmlns:w16se="http://schemas.microsoft.com/office/word/2015/wordml/symex" xmlns:cx2="http://schemas.microsoft.com/office/drawing/2015/10/21/chartex" xmlns:cx1="http://schemas.microsoft.com/office/drawing/2015/9/8/chartex" xmlns:cx="http://schemas.microsoft.com/office/drawing/2014/chartex">
+              <mc:Fallback xmlns:cx="http://schemas.microsoft.com/office/drawing/2014/chartex" xmlns:cx1="http://schemas.microsoft.com/office/drawing/2015/9/8/chartex" xmlns:cx2="http://schemas.microsoft.com/office/drawing/2015/10/21/chartex" xmlns:w16se="http://schemas.microsoft.com/office/word/2015/wordml/symex">
                 <w:pict>
                   <v:shape w14:anchorId="78D8FF74" id="Tekstvak 131" o:spid="_x0000_s1027" type="#_x0000_t202" style="position:absolute;margin-left:34.75pt;margin-top:400.8pt;width:369pt;height:203.4pt;z-index:251660288;visibility:visible;mso-wrap-style:square;mso-width-percent:790;mso-height-percent:0;mso-wrap-distance-left:14.4pt;mso-wrap-distance-top:0;mso-wrap-distance-right:14.4pt;mso-wrap-distance-bottom:0;mso-position-horizontal:absolute;mso-position-horizontal-relative:margin;mso-position-vertical:absolute;mso-position-vertical-relative:page;mso-width-percent:790;mso-height-percent:0;mso-width-relative:margin;mso-height-relative:page;v-text-anchor:top" o:gfxdata="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" filled="f" stroked="f" strokeweight=".5pt">
                     <v:textbox inset="0,0,0,0">
@@ -638,7 +638,7 @@
                   </wp:anchor>
                 </w:drawing>
               </mc:Choice>
-              <mc:Fallback xmlns:w16se="http://schemas.microsoft.com/office/word/2015/wordml/symex" xmlns:cx2="http://schemas.microsoft.com/office/drawing/2015/10/21/chartex" xmlns:cx1="http://schemas.microsoft.com/office/drawing/2015/9/8/chartex" xmlns:cx="http://schemas.microsoft.com/office/drawing/2014/chartex">
+              <mc:Fallback xmlns:cx="http://schemas.microsoft.com/office/drawing/2014/chartex" xmlns:cx1="http://schemas.microsoft.com/office/drawing/2015/9/8/chartex" xmlns:cx2="http://schemas.microsoft.com/office/drawing/2015/10/21/chartex" xmlns:w16se="http://schemas.microsoft.com/office/word/2015/wordml/symex">
                 <w:pict>
                   <v:rect id="Rechthoek 132" o:spid="_x0000_s1028" style="position:absolute;margin-left:-4.4pt;margin-top:0;width:46.8pt;height:77.75pt;z-index:251659264;visibility:visible;mso-wrap-style:square;mso-width-percent:76;mso-height-percent:98;mso-top-percent:23;mso-wrap-distance-left:9pt;mso-wrap-distance-top:0;mso-wrap-distance-right:9pt;mso-wrap-distance-bottom:0;mso-position-horizontal:right;mso-position-horizontal-relative:margin;mso-position-vertical-relative:page;mso-width-percent:76;mso-height-percent:98;mso-top-percent:23;mso-width-relative:page;mso-height-relative:page;v-text-anchor:bottom" o:gfxdata="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" fillcolor="#5b9bd5 [3204]" stroked="f" strokeweight="1pt">
                     <v:path arrowok="t"/>
@@ -752,7 +752,7 @@
           <w:r>
             <w:fldChar w:fldCharType="separate"/>
           </w:r>
-          <w:hyperlink w:anchor="_Toc475353967" w:history="1">
+          <w:hyperlink w:anchor="_Toc484772882" w:history="1">
             <w:r>
               <w:rPr>
                 <w:rStyle w:val="Hyperlink"/>
@@ -779,7 +779,7 @@
                 <w:noProof/>
                 <w:webHidden/>
               </w:rPr>
-              <w:instrText xml:space="preserve"> PAGEREF _Toc475353967 \h </w:instrText>
+              <w:instrText xml:space="preserve"> PAGEREF _Toc484772882 \h </w:instrText>
             </w:r>
             <w:r>
               <w:rPr>
@@ -822,13 +822,13 @@
               <w:lang w:val="nl-NL" w:eastAsia="nl-NL"/>
             </w:rPr>
           </w:pPr>
-          <w:hyperlink w:anchor="_Toc475353968" w:history="1">
+          <w:hyperlink w:anchor="_Toc484772883" w:history="1">
             <w:r>
               <w:rPr>
                 <w:rStyle w:val="Hyperlink"/>
                 <w:noProof/>
               </w:rPr>
-              <w:t>Voor akkoord</w:t>
+              <w:t>Test van Joey Kieboom</w:t>
             </w:r>
             <w:r>
               <w:rPr>
@@ -849,7 +849,161 @@
                 <w:noProof/>
                 <w:webHidden/>
               </w:rPr>
-              <w:instrText xml:space="preserve"> PAGEREF _Toc475353968 \h </w:instrText>
+              <w:instrText xml:space="preserve"> PAGEREF _Toc484772883 \h </w:instrText>
+            </w:r>
+            <w:r>
+              <w:rPr>
+                <w:noProof/>
+                <w:webHidden/>
+              </w:rPr>
+            </w:r>
+            <w:r>
+              <w:rPr>
+                <w:noProof/>
+                <w:webHidden/>
+              </w:rPr>
+              <w:fldChar w:fldCharType="separate"/>
+            </w:r>
+            <w:r>
+              <w:rPr>
+                <w:noProof/>
+                <w:webHidden/>
+              </w:rPr>
+              <w:t>3</w:t>
+            </w:r>
+            <w:r>
+              <w:rPr>
+                <w:noProof/>
+                <w:webHidden/>
+              </w:rPr>
+              <w:fldChar w:fldCharType="end"/>
+            </w:r>
+          </w:hyperlink>
+        </w:p>
+        <w:p>
+          <w:pPr>
+            <w:pStyle w:val="TOC2"/>
+            <w:tabs>
+              <w:tab w:val="right" w:leader="dot" w:pos="9062"/>
+            </w:tabs>
+            <w:rPr>
+              <w:rFonts w:cstheme="minorBidi"/>
+              <w:noProof/>
+              <w:lang w:val="nl-NL" w:eastAsia="nl-NL"/>
+            </w:rPr>
+          </w:pPr>
+          <w:hyperlink w:anchor="_Toc484772884" w:history="1">
+            <w:r>
+              <w:rPr>
+                <w:rStyle w:val="Hyperlink"/>
+                <w:noProof/>
+              </w:rPr>
+              <w:t>Function</w:t>
+            </w:r>
+            <w:r>
+              <w:rPr>
+                <w:rStyle w:val="Hyperlink"/>
+                <w:noProof/>
+              </w:rPr>
+              <w:t>e</w:t>
+            </w:r>
+            <w:r>
+              <w:rPr>
+                <w:rStyle w:val="Hyperlink"/>
+                <w:noProof/>
+              </w:rPr>
+              <w:t>le test</w:t>
+            </w:r>
+            <w:r>
+              <w:rPr>
+                <w:noProof/>
+                <w:webHidden/>
+              </w:rPr>
+              <w:tab/>
+            </w:r>
+            <w:r>
+              <w:rPr>
+                <w:noProof/>
+                <w:webHidden/>
+              </w:rPr>
+              <w:fldChar w:fldCharType="begin"/>
+            </w:r>
+            <w:r>
+              <w:rPr>
+                <w:noProof/>
+                <w:webHidden/>
+              </w:rPr>
+              <w:instrText xml:space="preserve"> PAGEREF _Toc484772884 \h </w:instrText>
+            </w:r>
+            <w:r>
+              <w:rPr>
+                <w:noProof/>
+                <w:webHidden/>
+              </w:rPr>
+            </w:r>
+            <w:r>
+              <w:rPr>
+                <w:noProof/>
+                <w:webHidden/>
+              </w:rPr>
+              <w:fldChar w:fldCharType="separate"/>
+            </w:r>
+            <w:r>
+              <w:rPr>
+                <w:noProof/>
+                <w:webHidden/>
+              </w:rPr>
+              <w:t>3</w:t>
+            </w:r>
+            <w:r>
+              <w:rPr>
+                <w:noProof/>
+                <w:webHidden/>
+              </w:rPr>
+              <w:fldChar w:fldCharType="end"/>
+            </w:r>
+          </w:hyperlink>
+        </w:p>
+        <w:p>
+          <w:pPr>
+            <w:pStyle w:val="TOC2"/>
+            <w:tabs>
+              <w:tab w:val="right" w:leader="dot" w:pos="9062"/>
+            </w:tabs>
+            <w:rPr>
+              <w:rFonts w:cstheme="minorBidi"/>
+              <w:noProof/>
+              <w:lang w:val="nl-NL" w:eastAsia="nl-NL"/>
+            </w:rPr>
+          </w:pPr>
+          <w:hyperlink w:anchor="_Toc484772885" w:history="1">
+            <w:r>
+              <w:rPr>
+                <w:rStyle w:val="Hyperlink"/>
+                <w:noProof/>
+              </w:rPr>
+              <w:t>Technische test</w:t>
+            </w:r>
+            <w:r>
+              <w:rPr>
+                <w:noProof/>
+                <w:webHidden/>
+              </w:rPr>
+              <w:tab/>
+            </w:r>
+            <w:r>
+              <w:rPr>
+                <w:noProof/>
+                <w:webHidden/>
+              </w:rPr>
+              <w:fldChar w:fldCharType="begin"/>
+            </w:r>
+            <w:r>
+              <w:rPr>
+                <w:noProof/>
+                <w:webHidden/>
+              </w:rPr>
+              <w:instrText xml:space="preserve"> PAGEREF _Toc484772885 \h </w:instrText>
             </w:r>
             <w:r>
               <w:rPr>
@@ -892,7 +1046,7 @@
               <w:lang w:val="nl-NL" w:eastAsia="nl-NL"/>
             </w:rPr>
           </w:pPr>
-          <w:hyperlink w:anchor="_Toc475353969" w:history="1">
+          <w:hyperlink w:anchor="_Toc484772886" w:history="1">
             <w:r>
               <w:rPr>
                 <w:rStyle w:val="Hyperlink"/>
@@ -919,7 +1073,7 @@
                 <w:noProof/>
                 <w:webHidden/>
               </w:rPr>
-              <w:instrText xml:space="preserve"> PAGEREF _Toc475353969 \h </w:instrText>
+              <w:instrText xml:space="preserve"> PAGEREF _Toc484772886 \h </w:instrText>
             </w:r>
             <w:r>
               <w:rPr>
@@ -971,7 +1125,7 @@
       <w:pPr>
         <w:pStyle w:val="Heading1"/>
       </w:pPr>
-      <w:bookmarkStart w:id="0" w:name="_Toc475353967"/>
+      <w:bookmarkStart w:id="0" w:name="_Toc484772882"/>
       <w:r>
         <w:lastRenderedPageBreak/>
         <w:t>Inleiding</w:t>
@@ -988,8 +1142,6 @@
       <w:r>
         <w:t xml:space="preserve"> de uitgevoerde tests. In dit document worden de resultaten van de tests besproken.</w:t>
       </w:r>
-      <w:bookmarkStart w:id="1" w:name="_GoBack"/>
-      <w:bookmarkEnd w:id="1"/>
       <w:r>
         <w:br w:type="page"/>
       </w:r>
@@ -998,6 +1150,79 @@
       <w:pPr>
         <w:pStyle w:val="Heading1"/>
       </w:pPr>
+      <w:bookmarkStart w:id="1" w:name="_Toc484772883"/>
+      <w:r>
+        <w:lastRenderedPageBreak/>
+        <w:t>Test van Joey Kieboom</w:t>
+      </w:r>
+      <w:bookmarkEnd w:id="1"/>
+    </w:p>
+    <w:p>
+      <w:pPr>
+        <w:pStyle w:val="Heading2"/>
+      </w:pPr>
+      <w:bookmarkStart w:id="2" w:name="_Toc484772884"/>
+      <w:bookmarkStart w:id="3" w:name="_GoBack"/>
+      <w:bookmarkEnd w:id="3"/>
+      <w:r>
+        <w:t>Functionele test</w:t>
+      </w:r>
+      <w:bookmarkEnd w:id="2"/>
+    </w:p>
+    <w:p>
+      <w:r>
+        <w:t xml:space="preserve">Tijdens het testen van de applicatie is Joey op een aantal dingen gestuit. Hier onder wordt er verteld waar Joey Kieboom op gestuit is. Hierdoor kunnen wij (Tarik Hacialiogullari en Santino Bonora) de kwaliteit van de app verbeteren. </w:t>
+      </w:r>
+    </w:p>
+    <w:p>
+      <w:r>
+        <w:t>Tijdens het testen van het punt: “zorgt de terug knop ervoor dat je één plaats terug in de hiërarchie gaat?” zijn we er achter gekomen dat deze vraag niet goed geformuleerd is. Deze aanpassing hebben wij doorgevoerd in de technische test.</w:t>
+      </w:r>
+    </w:p>
+    <w:p>
+      <w:r>
+        <w:t xml:space="preserve">Joey Kieboom heeft bij het punt: “krijg je een melding te zien of het berichtje verstuurd of niet verstuurd is, na het aanklikken van de verzenden knop?” opgemerkt dat je geen bericht krijgt als het bericht verstuurd is. dit is verkeerd geformuleerd </w:t>
+      </w:r>
+      <w:r>
+        <w:t>en we hebben dit gelijk aangepast in de test en de applicatie.</w:t>
+      </w:r>
+    </w:p>
+    <w:p>
+      <w:r>
+        <w:t>Als opmerking heeft Joey Kieboom geschreven: “Terug knop (hardware) op telefoon sluit de app”. De terug knop hoort de applicatie niet te sluiten. De hardware terug knop hoort de app te sluimeren.</w:t>
+      </w:r>
+    </w:p>
+    <w:p>
+      <w:pPr>
+        <w:pStyle w:val="Heading2"/>
+      </w:pPr>
+      <w:bookmarkStart w:id="4" w:name="_Toc484772885"/>
+      <w:r>
+        <w:t>Technische test</w:t>
+      </w:r>
+      <w:bookmarkEnd w:id="4"/>
+    </w:p>
+    <w:p>
+      <w:r>
+        <w:t>Tijdens het testen op de code is Joey Kieboom bij het punt: “Is er goed gebruik gemaakt van Camel Case?” is hij er achter gekomen dat er een aantal dingen niet in Camel Case op zijn geschreven wat wel zo hoort. Dit hebben wij daarna aangepast zodat wij ook op dit punt voldoen.</w:t>
+      </w:r>
+    </w:p>
+    <w:p>
+      <w:r>
+        <w:t xml:space="preserve">Joey Kieboom heeft bij het punt: ”Wordt het e-mailveld gecontroleerd op een geldig emailadres na het drukken op de verzenden knop?” opgemerkt dat er niet goed genoeg gecontroleerd wordt op het email veld. Dit hebben we vervolgens verholpen door gebruik te maken van </w:t>
+      </w:r>
+      <w:proofErr w:type="spellStart"/>
+      <w:r>
+        <w:t>RegEx</w:t>
+      </w:r>
+      <w:proofErr w:type="spellEnd"/>
+      <w:r>
+        <w:t xml:space="preserve"> op advies van Joey Kieboom.</w:t>
+      </w:r>
+      <w:r>
+        <w:br/>
+        <w:t>verder heeft hij geen op of aanmerkingen op de technische test.</w:t>
+      </w:r>
     </w:p>
     <w:p>
       <w:pPr>
@@ -1016,12 +1241,12 @@
       <w:pPr>
         <w:pStyle w:val="Heading1"/>
       </w:pPr>
-      <w:bookmarkStart w:id="2" w:name="_Toc475353969"/>
+      <w:bookmarkStart w:id="5" w:name="_Toc484772886"/>
       <w:r>
         <w:lastRenderedPageBreak/>
         <w:t>Revisie</w:t>
       </w:r>
-      <w:bookmarkEnd w:id="2"/>
+      <w:bookmarkEnd w:id="5"/>
     </w:p>
     <w:p>
       <w:r>
@@ -1385,7 +1610,7 @@
           <w:rPr>
             <w:noProof/>
           </w:rPr>
-          <w:t>4</w:t>
+          <w:t>3</w:t>
         </w:r>
         <w:r>
           <w:fldChar w:fldCharType="end"/>
@@ -1852,7 +2077,6 @@
     <w:next w:val="Normal"/>
     <w:link w:val="Heading2Char"/>
     <w:uiPriority w:val="9"/>
-    <w:semiHidden/>
     <w:unhideWhenUsed/>
     <w:qFormat/>
     <w:rsid w:val="00EC075C"/>
@@ -1985,7 +2209,6 @@
     <w:basedOn w:val="DefaultParagraphFont"/>
     <w:link w:val="Heading2"/>
     <w:uiPriority w:val="9"/>
-    <w:semiHidden/>
     <w:rsid w:val="00EC075C"/>
     <w:rPr>
       <w:rFonts w:ascii="Arial" w:eastAsiaTheme="majorEastAsia" w:hAnsi="Arial" w:cstheme="majorBidi"/>
@@ -2563,7 +2786,7 @@
 </file>
 
 <file path=customXml/itemProps2.xml><?xml version="1.0" encoding="utf-8"?>
-<ds:datastoreItem xmlns:ds="http://schemas.openxmlformats.org/officeDocument/2006/customXml" ds:itemID="{4DD3B8CD-8AB3-440C-B392-F665126313CC}">
+<ds:datastoreItem xmlns:ds="http://schemas.openxmlformats.org/officeDocument/2006/customXml" ds:itemID="{E460D7AD-E48B-4832-9438-C5CAD387B50F}">
   <ds:schemaRefs>
     <ds:schemaRef ds:uri="http://schemas.openxmlformats.org/officeDocument/2006/bibliography"/>
   </ds:schemaRefs>

</xml_diff>